<commit_message>
Update Irish snippets document for March 2025; modify greeting and add submission details
</commit_message>
<xml_diff>
--- a/3-1-heritage/0-heritage-happenings/2025/03-march-hh/2025-02-13-residents-irish-snippets.docx
+++ b/3-1-heritage/0-heritage-happenings/2025/03-march-hh/2025-02-13-residents-irish-snippets.docx
@@ -93,7 +93,7 @@
           <w:bCs/>
           <w:noProof/>
         </w:rPr>
-        <w:t>Theo</w:t>
+        <w:t>Patrick</w:t>
       </w:r>
       <w:r>
         <w:rPr>
@@ -327,6 +327,9 @@
       </w:r>
       <w:r>
         <w:t>.</w:t>
+      </w:r>
+      <w:r>
+        <w:t xml:space="preserve"> A scribble on a scrap of paper will do.</w:t>
       </w:r>
     </w:p>
     <w:p>

</xml_diff>